<commit_message>
mencoba mengganti nomor 09
</commit_message>
<xml_diff>
--- a/PROJECT ALGORITMA 2.DARA.docx
+++ b/PROJECT ALGORITMA 2.DARA.docx
@@ -35,17 +35,15 @@
         </w:rPr>
         <w:t xml:space="preserve">LAPORAN PROYEK </w:t>
       </w:r>
-    </w:p>
-    <w:p>
-      <w:pPr>
-        <w:jc w:val="center"/>
+      <w:r>
         <w:rPr>
           <w:rFonts w:ascii="Arial" w:hAnsi="Arial" w:cs="Arial"/>
           <w:b/>
           <w:color w:val="000000" w:themeColor="text1"/>
-          <w:sz w:val="54"/>
-        </w:rPr>
-      </w:pPr>
+          <w:sz w:val="38"/>
+        </w:rPr>
+        <w:t>3</w:t>
+      </w:r>
     </w:p>
     <w:p>
       <w:pPr>
@@ -57,34 +55,34 @@
           <w:sz w:val="54"/>
         </w:rPr>
       </w:pPr>
-      <w:r>
+    </w:p>
+    <w:p>
+      <w:pPr>
+        <w:jc w:val="center"/>
         <w:rPr>
           <w:rFonts w:ascii="Arial" w:hAnsi="Arial" w:cs="Arial"/>
           <w:b/>
           <w:color w:val="000000" w:themeColor="text1"/>
           <w:sz w:val="54"/>
         </w:rPr>
-        <w:t>EKSPRESI NOTASI ALGORITMA</w:t>
-      </w:r>
-    </w:p>
-    <w:p>
-      <w:pPr>
-        <w:jc w:val="center"/>
+      </w:pPr>
+      <w:r>
         <w:rPr>
           <w:rFonts w:ascii="Arial" w:hAnsi="Arial" w:cs="Arial"/>
           <w:b/>
           <w:color w:val="000000" w:themeColor="text1"/>
-          <w:sz w:val="38"/>
-        </w:rPr>
-      </w:pPr>
+          <w:sz w:val="54"/>
+        </w:rPr>
+        <w:t>ALGORITMA</w:t>
+      </w:r>
       <w:r>
         <w:rPr>
           <w:rFonts w:ascii="Arial" w:hAnsi="Arial" w:cs="Arial"/>
           <w:b/>
           <w:color w:val="000000" w:themeColor="text1"/>
-          <w:sz w:val="38"/>
-        </w:rPr>
-        <w:t>(Perurutan, Percabangan, Perulangan)</w:t>
+          <w:sz w:val="54"/>
+        </w:rPr>
+        <w:t xml:space="preserve"> 2</w:t>
       </w:r>
     </w:p>
     <w:p>
@@ -94,9 +92,60 @@
           <w:rFonts w:ascii="Arial" w:hAnsi="Arial" w:cs="Arial"/>
           <w:b/>
           <w:color w:val="000000" w:themeColor="text1"/>
+          <w:sz w:val="38"/>
+        </w:rPr>
+      </w:pPr>
+      <w:r>
+        <w:rPr>
+          <w:rFonts w:ascii="Arial" w:hAnsi="Arial" w:cs="Arial"/>
+          <w:b/>
+          <w:color w:val="000000" w:themeColor="text1"/>
+          <w:sz w:val="38"/>
+        </w:rPr>
+        <w:t>(EKSPRESI</w:t>
+      </w:r>
+      <w:proofErr w:type="gramStart"/>
+      <w:r>
+        <w:rPr>
+          <w:rFonts w:ascii="Arial" w:hAnsi="Arial" w:cs="Arial"/>
+          <w:b/>
+          <w:color w:val="000000" w:themeColor="text1"/>
+          <w:sz w:val="38"/>
+        </w:rPr>
+        <w:t>,VARIABEL,CETAK</w:t>
+      </w:r>
+      <w:proofErr w:type="gramEnd"/>
+      <w:r>
+        <w:rPr>
+          <w:rFonts w:ascii="Arial" w:hAnsi="Arial" w:cs="Arial"/>
+          <w:b/>
+          <w:color w:val="000000" w:themeColor="text1"/>
+          <w:sz w:val="38"/>
+        </w:rPr>
+        <w:t xml:space="preserve"> DATA</w:t>
+      </w:r>
+      <w:r>
+        <w:rPr>
+          <w:rFonts w:ascii="Arial" w:hAnsi="Arial" w:cs="Arial"/>
+          <w:b/>
+          <w:color w:val="000000" w:themeColor="text1"/>
+          <w:sz w:val="38"/>
+        </w:rPr>
+        <w:t>)</w:t>
+      </w:r>
+    </w:p>
+    <w:p>
+      <w:pPr>
+        <w:jc w:val="center"/>
+        <w:rPr>
+          <w:rFonts w:ascii="Arial" w:hAnsi="Arial" w:cs="Arial"/>
+          <w:b/>
+          <w:color w:val="000000" w:themeColor="text1"/>
           <w:sz w:val="34"/>
         </w:rPr>
       </w:pPr>
+      <w:bookmarkStart w:id="0" w:name="_GoBack"/>
+      <w:bookmarkEnd w:id="0"/>
     </w:p>
     <w:p>
       <w:pPr>
@@ -10075,8 +10124,6 @@
           <w:szCs w:val="20"/>
         </w:rPr>
       </w:pPr>
-      <w:bookmarkStart w:id="0" w:name="_GoBack"/>
-      <w:bookmarkEnd w:id="0"/>
     </w:p>
     <w:p>
       <w:pPr>

</xml_diff>